<commit_message>
added error section to user guide with CertificateNotYetValidException
</commit_message>
<xml_diff>
--- a/documentation/CIT Deployment Wizard - User Guide.docx
+++ b/documentation/CIT Deployment Wizard - User Guide.docx
@@ -2281,8 +2281,6 @@
         </w:rPr>
         <w:t>./cit-quickstart</w:t>
       </w:r>
-      <w:bookmarkStart w:id="1" w:name="_GoBack"/>
-      <w:bookmarkEnd w:id="1"/>
       <w:r>
         <w:rPr>
           <w:rStyle w:val="InlineCodeChar"/>
@@ -2334,186 +2332,186 @@
       <w:pPr>
         <w:pStyle w:val="Heading1"/>
       </w:pPr>
-      <w:bookmarkStart w:id="2" w:name="_Toc442707136"/>
+      <w:bookmarkStart w:id="1" w:name="_Toc442707136"/>
       <w:r>
         <w:lastRenderedPageBreak/>
         <w:t>Introduction</w:t>
       </w:r>
+      <w:bookmarkEnd w:id="1"/>
+    </w:p>
+    <w:p>
+      <w:r>
+        <w:t xml:space="preserve">This document contains the </w:t>
+      </w:r>
+      <w:r>
+        <w:t>user guide</w:t>
+      </w:r>
+      <w:r>
+        <w:t xml:space="preserve"> for the Cloud Integrity Technology 3.0 </w:t>
+      </w:r>
+      <w:r>
+        <w:t>Quick Start server.</w:t>
+      </w:r>
+    </w:p>
+    <w:p>
+      <w:pPr>
+        <w:pStyle w:val="Heading2"/>
+      </w:pPr>
+      <w:bookmarkStart w:id="2" w:name="_Toc442707137"/>
+      <w:r>
+        <w:t>Purpose</w:t>
+      </w:r>
       <w:bookmarkEnd w:id="2"/>
     </w:p>
     <w:p>
       <w:r>
-        <w:t xml:space="preserve">This document contains the </w:t>
+        <w:t xml:space="preserve">The purpose of </w:t>
+      </w:r>
+      <w:r>
+        <w:t xml:space="preserve">the Quick Start server is to simplify the deployment of Cloud Integrity Technology components into a specified environment. </w:t>
+      </w:r>
+    </w:p>
+    <w:p>
+      <w:r>
+        <w:t>The intended audience is developers, system engineers, product marketing team, and managers.</w:t>
+      </w:r>
+    </w:p>
+    <w:p>
+      <w:pPr>
+        <w:pStyle w:val="Heading2"/>
+      </w:pPr>
+      <w:bookmarkStart w:id="3" w:name="_Toc442707138"/>
+      <w:r>
+        <w:t>Definitions, Acronyms, Abbreviations</w:t>
+      </w:r>
+      <w:bookmarkEnd w:id="3"/>
+    </w:p>
+    <w:p>
+      <w:pPr>
+        <w:pStyle w:val="Heading3"/>
+      </w:pPr>
+      <w:bookmarkStart w:id="4" w:name="_Toc442707139"/>
+      <w:r>
+        <w:t>Acronyms</w:t>
+      </w:r>
+      <w:bookmarkEnd w:id="4"/>
+    </w:p>
+    <w:p>
+      <w:r>
+        <w:t>CIT - Cloud Integrity Technology</w:t>
+      </w:r>
+    </w:p>
+    <w:p>
+      <w:r>
+        <w:t>KMIP - Key Management Interoperability Protocol</w:t>
+      </w:r>
+    </w:p>
+    <w:p>
+      <w:r>
+        <w:t>SSH - Secure Shell</w:t>
+      </w:r>
+    </w:p>
+    <w:p>
+      <w:r>
+        <w:t>VM - Virtual Machine</w:t>
+      </w:r>
+    </w:p>
+    <w:p>
+      <w:r>
+        <w:t>CSP - cloud service provider</w:t>
+      </w:r>
+    </w:p>
+    <w:p>
+      <w:r>
+        <w:t>CSC - cloud service consumer (the enterprise customer that is using the CSP), this term is used only to refer to an enterprise in situations when it is acting specifically as a customer of a CSP</w:t>
+      </w:r>
+    </w:p>
+    <w:p/>
+    <w:p>
+      <w:pPr>
+        <w:pStyle w:val="Heading2"/>
+      </w:pPr>
+      <w:bookmarkStart w:id="5" w:name="_Toc442707140"/>
+      <w:r>
+        <w:t>References</w:t>
+      </w:r>
+      <w:bookmarkEnd w:id="5"/>
+    </w:p>
+    <w:p>
+      <w:r>
+        <w:t>Cloud Integrity Technology 3.0 User Guide</w:t>
+      </w:r>
+    </w:p>
+    <w:p>
+      <w:pPr>
+        <w:pStyle w:val="Heading2"/>
+      </w:pPr>
+      <w:bookmarkStart w:id="6" w:name="_Toc442707141"/>
+      <w:r>
+        <w:t>Overview</w:t>
+      </w:r>
+      <w:bookmarkEnd w:id="6"/>
+    </w:p>
+    <w:p>
+      <w:r>
+        <w:t xml:space="preserve">The </w:t>
       </w:r>
       <w:r>
         <w:t>user guide</w:t>
       </w:r>
       <w:r>
-        <w:t xml:space="preserve"> for the Cloud Integrity Technology 3.0 </w:t>
-      </w:r>
-      <w:r>
-        <w:t>Quick Start server.</w:t>
+        <w:t xml:space="preserve"> </w:t>
+      </w:r>
+      <w:r>
+        <w:t>is</w:t>
+      </w:r>
+      <w:r>
+        <w:t xml:space="preserve"> organized into</w:t>
+      </w:r>
+      <w:r>
+        <w:t xml:space="preserve"> sections covering</w:t>
+      </w:r>
+      <w:r>
+        <w:t xml:space="preserve"> </w:t>
+      </w:r>
+      <w:r>
+        <w:t>installation and</w:t>
+      </w:r>
+      <w:r>
+        <w:t xml:space="preserve"> operation.</w:t>
+      </w:r>
+      <w:r>
+        <w:t xml:space="preserve"> The operation </w:t>
+      </w:r>
+      <w:r>
+        <w:t xml:space="preserve">sections cover teletype (SSH or virtual console) and browser (web) interfaces. </w:t>
+      </w:r>
+    </w:p>
+    <w:p>
+      <w:pPr>
+        <w:pStyle w:val="Heading1"/>
+      </w:pPr>
+      <w:bookmarkStart w:id="7" w:name="_Toc442707142"/>
+      <w:r>
+        <w:t>Installation</w:t>
+      </w:r>
+      <w:bookmarkEnd w:id="7"/>
+    </w:p>
+    <w:p>
+      <w:r>
+        <w:t xml:space="preserve">The quick start server is packaged as a Linux self-extracting executable. </w:t>
       </w:r>
     </w:p>
     <w:p>
       <w:pPr>
         <w:pStyle w:val="Heading2"/>
       </w:pPr>
-      <w:bookmarkStart w:id="3" w:name="_Toc442707137"/>
-      <w:r>
-        <w:t>Purpose</w:t>
-      </w:r>
-      <w:bookmarkEnd w:id="3"/>
-    </w:p>
-    <w:p>
-      <w:r>
-        <w:t xml:space="preserve">The purpose of </w:t>
-      </w:r>
-      <w:r>
-        <w:t xml:space="preserve">the Quick Start server is to simplify the deployment of Cloud Integrity Technology components into a specified environment. </w:t>
-      </w:r>
-    </w:p>
-    <w:p>
-      <w:r>
-        <w:t>The intended audience is developers, system engineers, product marketing team, and managers.</w:t>
-      </w:r>
-    </w:p>
-    <w:p>
-      <w:pPr>
-        <w:pStyle w:val="Heading2"/>
-      </w:pPr>
-      <w:bookmarkStart w:id="4" w:name="_Toc442707138"/>
-      <w:r>
-        <w:t>Definitions, Acronyms, Abbreviations</w:t>
-      </w:r>
-      <w:bookmarkEnd w:id="4"/>
-    </w:p>
-    <w:p>
-      <w:pPr>
-        <w:pStyle w:val="Heading3"/>
-      </w:pPr>
-      <w:bookmarkStart w:id="5" w:name="_Toc442707139"/>
-      <w:r>
-        <w:t>Acronyms</w:t>
-      </w:r>
-      <w:bookmarkEnd w:id="5"/>
-    </w:p>
-    <w:p>
-      <w:r>
-        <w:t>CIT - Cloud Integrity Technology</w:t>
-      </w:r>
-    </w:p>
-    <w:p>
-      <w:r>
-        <w:t>KMIP - Key Management Interoperability Protocol</w:t>
-      </w:r>
-    </w:p>
-    <w:p>
-      <w:r>
-        <w:t>SSH - Secure Shell</w:t>
-      </w:r>
-    </w:p>
-    <w:p>
-      <w:r>
-        <w:t>VM - Virtual Machine</w:t>
-      </w:r>
-    </w:p>
-    <w:p>
-      <w:r>
-        <w:t>CSP - cloud service provider</w:t>
-      </w:r>
-    </w:p>
-    <w:p>
-      <w:r>
-        <w:t>CSC - cloud service consumer (the enterprise customer that is using the CSP), this term is used only to refer to an enterprise in situations when it is acting specifically as a customer of a CSP</w:t>
-      </w:r>
-    </w:p>
-    <w:p/>
-    <w:p>
-      <w:pPr>
-        <w:pStyle w:val="Heading2"/>
-      </w:pPr>
-      <w:bookmarkStart w:id="6" w:name="_Toc442707140"/>
-      <w:r>
-        <w:t>References</w:t>
-      </w:r>
-      <w:bookmarkEnd w:id="6"/>
-    </w:p>
-    <w:p>
-      <w:r>
-        <w:t>Cloud Integrity Technology 3.0 User Guide</w:t>
-      </w:r>
-    </w:p>
-    <w:p>
-      <w:pPr>
-        <w:pStyle w:val="Heading2"/>
-      </w:pPr>
-      <w:bookmarkStart w:id="7" w:name="_Toc442707141"/>
-      <w:r>
-        <w:t>Overview</w:t>
-      </w:r>
-      <w:bookmarkEnd w:id="7"/>
-    </w:p>
-    <w:p>
-      <w:r>
-        <w:t xml:space="preserve">The </w:t>
-      </w:r>
-      <w:r>
-        <w:t>user guide</w:t>
-      </w:r>
-      <w:r>
-        <w:t xml:space="preserve"> </w:t>
-      </w:r>
-      <w:r>
-        <w:t>is</w:t>
-      </w:r>
-      <w:r>
-        <w:t xml:space="preserve"> organized into</w:t>
-      </w:r>
-      <w:r>
-        <w:t xml:space="preserve"> sections covering</w:t>
-      </w:r>
-      <w:r>
-        <w:t xml:space="preserve"> </w:t>
-      </w:r>
-      <w:r>
-        <w:t>installation and</w:t>
-      </w:r>
-      <w:r>
-        <w:t xml:space="preserve"> operation.</w:t>
-      </w:r>
-      <w:r>
-        <w:t xml:space="preserve"> The operation </w:t>
-      </w:r>
-      <w:r>
-        <w:t xml:space="preserve">sections cover teletype (SSH or virtual console) and browser (web) interfaces. </w:t>
-      </w:r>
-    </w:p>
-    <w:p>
-      <w:pPr>
-        <w:pStyle w:val="Heading1"/>
-      </w:pPr>
-      <w:bookmarkStart w:id="8" w:name="_Toc442707142"/>
-      <w:r>
-        <w:t>Installation</w:t>
-      </w:r>
-      <w:bookmarkEnd w:id="8"/>
-    </w:p>
-    <w:p>
-      <w:r>
-        <w:t xml:space="preserve">The quick start server is packaged as a Linux self-extracting executable. </w:t>
-      </w:r>
-    </w:p>
-    <w:p>
-      <w:pPr>
-        <w:pStyle w:val="Heading2"/>
-      </w:pPr>
-      <w:bookmarkStart w:id="9" w:name="_Toc442707143"/>
+      <w:bookmarkStart w:id="8" w:name="_Toc442707143"/>
       <w:r>
         <w:lastRenderedPageBreak/>
         <w:t>Standard</w:t>
       </w:r>
-      <w:bookmarkEnd w:id="9"/>
+      <w:bookmarkEnd w:id="8"/>
     </w:p>
     <w:p>
       <w:r>
@@ -2683,11 +2681,11 @@
       <w:pPr>
         <w:pStyle w:val="Heading2"/>
       </w:pPr>
-      <w:bookmarkStart w:id="10" w:name="_Toc442707144"/>
+      <w:bookmarkStart w:id="9" w:name="_Toc442707144"/>
       <w:r>
         <w:t>Custom</w:t>
       </w:r>
-      <w:bookmarkEnd w:id="10"/>
+      <w:bookmarkEnd w:id="9"/>
     </w:p>
     <w:p>
       <w:r>
@@ -2719,27 +2717,14 @@
       <w:r>
         <w:t xml:space="preserve">Table </w:t>
       </w:r>
-      <w:r>
-        <w:fldChar w:fldCharType="begin"/>
-      </w:r>
-      <w:r>
-        <w:instrText xml:space="preserve"> SEQ Table \* ARABIC </w:instrText>
-      </w:r>
-      <w:r>
-        <w:fldChar w:fldCharType="separate"/>
-      </w:r>
-      <w:r>
-        <w:rPr>
-          <w:noProof/>
-        </w:rPr>
-        <w:t>1</w:t>
-      </w:r>
-      <w:r>
-        <w:rPr>
-          <w:noProof/>
-        </w:rPr>
-        <w:fldChar w:fldCharType="end"/>
-      </w:r>
+      <w:fldSimple w:instr=" SEQ Table \* ARABIC ">
+        <w:r>
+          <w:rPr>
+            <w:noProof/>
+          </w:rPr>
+          <w:t>1</w:t>
+        </w:r>
+      </w:fldSimple>
       <w:r>
         <w:t xml:space="preserve"> Environment variables to customize installation</w:t>
       </w:r>
@@ -3606,39 +3591,39 @@
       <w:pPr>
         <w:pStyle w:val="Heading2"/>
       </w:pPr>
-      <w:bookmarkStart w:id="11" w:name="_Toc442707145"/>
+      <w:bookmarkStart w:id="10" w:name="_Toc442707145"/>
       <w:r>
         <w:t>Upgrade</w:t>
       </w:r>
+      <w:bookmarkEnd w:id="10"/>
+    </w:p>
+    <w:p>
+      <w:r>
+        <w:t xml:space="preserve">To upgrade the quick start server, simply run the new installer on a host with an existing installation. If the original installation was customized using the </w:t>
+      </w:r>
+      <w:proofErr w:type="spellStart"/>
+      <w:r>
+        <w:t>cit.env</w:t>
+      </w:r>
+      <w:proofErr w:type="spellEnd"/>
+      <w:r>
+        <w:t xml:space="preserve"> file, that file does not need to be present when upgrading. Customizations such as directory layout will be detected from the existing installation. An upgrade should not be used to change directory layouts - data will not be migrated.</w:t>
+      </w:r>
+    </w:p>
+    <w:p>
+      <w:r>
+        <w:t xml:space="preserve">To upgrade individual components deployed by the quick start server, find the component installer under CIT_HOME/repository/packages and replace it with the new installer. </w:t>
+      </w:r>
+    </w:p>
+    <w:p>
+      <w:pPr>
+        <w:pStyle w:val="Heading2"/>
+      </w:pPr>
+      <w:bookmarkStart w:id="11" w:name="_Toc442707146"/>
+      <w:r>
+        <w:t>Uninstallation</w:t>
+      </w:r>
       <w:bookmarkEnd w:id="11"/>
-    </w:p>
-    <w:p>
-      <w:r>
-        <w:t xml:space="preserve">To upgrade the quick start server, simply run the new installer on a host with an existing installation. If the original installation was customized using the </w:t>
-      </w:r>
-      <w:proofErr w:type="spellStart"/>
-      <w:r>
-        <w:t>cit.env</w:t>
-      </w:r>
-      <w:proofErr w:type="spellEnd"/>
-      <w:r>
-        <w:t xml:space="preserve"> file, that file does not need to be present when upgrading. Customizations such as directory layout will be detected from the existing installation. An upgrade should not be used to change directory layouts - data will not be migrated.</w:t>
-      </w:r>
-    </w:p>
-    <w:p>
-      <w:r>
-        <w:t xml:space="preserve">To upgrade individual components deployed by the quick start server, find the component installer under CIT_HOME/repository/packages and replace it with the new installer. </w:t>
-      </w:r>
-    </w:p>
-    <w:p>
-      <w:pPr>
-        <w:pStyle w:val="Heading2"/>
-      </w:pPr>
-      <w:bookmarkStart w:id="12" w:name="_Toc442707146"/>
-      <w:r>
-        <w:t>Uninstallation</w:t>
-      </w:r>
-      <w:bookmarkEnd w:id="12"/>
     </w:p>
     <w:p>
       <w:r>
@@ -3705,11 +3690,11 @@
       <w:pPr>
         <w:pStyle w:val="Heading1"/>
       </w:pPr>
-      <w:bookmarkStart w:id="13" w:name="_Toc442707147"/>
+      <w:bookmarkStart w:id="12" w:name="_Toc442707147"/>
       <w:r>
         <w:t>Teletype</w:t>
       </w:r>
-      <w:bookmarkEnd w:id="13"/>
+      <w:bookmarkEnd w:id="12"/>
     </w:p>
     <w:p>
       <w:r>
@@ -4210,33 +4195,33 @@
       <w:pPr>
         <w:pStyle w:val="Heading1"/>
       </w:pPr>
-      <w:bookmarkStart w:id="14" w:name="_Toc442707148"/>
+      <w:bookmarkStart w:id="13" w:name="_Toc442707148"/>
       <w:r>
         <w:lastRenderedPageBreak/>
         <w:t>Browser</w:t>
       </w:r>
+      <w:bookmarkEnd w:id="13"/>
+    </w:p>
+    <w:p>
+      <w:r>
+        <w:t>This section describes the browser user interface in detail. Each section describes one screen and may have one or more screenshots as a visual aid. Actual screens may differ from the screenshots shown here</w:t>
+      </w:r>
+      <w:r>
+        <w:t xml:space="preserve"> as we continuously improve the software</w:t>
+      </w:r>
+      <w:r>
+        <w:t>.</w:t>
+      </w:r>
+    </w:p>
+    <w:p>
+      <w:pPr>
+        <w:pStyle w:val="Heading2"/>
+      </w:pPr>
+      <w:bookmarkStart w:id="14" w:name="_Toc442707149"/>
+      <w:r>
+        <w:t>Start</w:t>
+      </w:r>
       <w:bookmarkEnd w:id="14"/>
-    </w:p>
-    <w:p>
-      <w:r>
-        <w:t>This section describes the browser user interface in detail. Each section describes one screen and may have one or more screenshots as a visual aid. Actual screens may differ from the screenshots shown here</w:t>
-      </w:r>
-      <w:r>
-        <w:t xml:space="preserve"> as we continuously improve the software</w:t>
-      </w:r>
-      <w:r>
-        <w:t>.</w:t>
-      </w:r>
-    </w:p>
-    <w:p>
-      <w:pPr>
-        <w:pStyle w:val="Heading2"/>
-      </w:pPr>
-      <w:bookmarkStart w:id="15" w:name="_Toc442707149"/>
-      <w:r>
-        <w:t>Start</w:t>
-      </w:r>
-      <w:bookmarkEnd w:id="15"/>
     </w:p>
     <w:p>
       <w:r>
@@ -4307,12 +4292,12 @@
       <w:pPr>
         <w:pStyle w:val="Heading2"/>
       </w:pPr>
-      <w:bookmarkStart w:id="16" w:name="_Toc442707150"/>
+      <w:bookmarkStart w:id="15" w:name="_Toc442707150"/>
       <w:r>
         <w:lastRenderedPageBreak/>
         <w:t>Environment</w:t>
       </w:r>
-      <w:bookmarkEnd w:id="16"/>
+      <w:bookmarkEnd w:id="15"/>
     </w:p>
     <w:p>
       <w:r>
@@ -4385,12 +4370,12 @@
       <w:pPr>
         <w:pStyle w:val="Heading2"/>
       </w:pPr>
-      <w:bookmarkStart w:id="17" w:name="_Toc442707151"/>
+      <w:bookmarkStart w:id="16" w:name="_Toc442707151"/>
       <w:r>
         <w:lastRenderedPageBreak/>
         <w:t>Features - Private Network</w:t>
       </w:r>
-      <w:bookmarkEnd w:id="17"/>
+      <w:bookmarkEnd w:id="16"/>
     </w:p>
     <w:p>
       <w:r>
@@ -4449,11 +4434,11 @@
       <w:pPr>
         <w:pStyle w:val="Heading2"/>
       </w:pPr>
-      <w:bookmarkStart w:id="18" w:name="_Toc442707152"/>
+      <w:bookmarkStart w:id="17" w:name="_Toc442707152"/>
       <w:r>
         <w:t>Features - Cloud Service Provider</w:t>
       </w:r>
-      <w:bookmarkEnd w:id="18"/>
+      <w:bookmarkEnd w:id="17"/>
     </w:p>
     <w:p>
       <w:r>
@@ -4527,12 +4512,12 @@
       <w:pPr>
         <w:pStyle w:val="Heading2"/>
       </w:pPr>
-      <w:bookmarkStart w:id="19" w:name="_Toc442707153"/>
+      <w:bookmarkStart w:id="18" w:name="_Toc442707153"/>
       <w:r>
         <w:lastRenderedPageBreak/>
         <w:t>Features - Enterprise</w:t>
       </w:r>
-      <w:bookmarkEnd w:id="19"/>
+      <w:bookmarkEnd w:id="18"/>
     </w:p>
     <w:p>
       <w:r>
@@ -4625,12 +4610,12 @@
       <w:pPr>
         <w:pStyle w:val="Heading2"/>
       </w:pPr>
-      <w:bookmarkStart w:id="20" w:name="_Toc442707154"/>
+      <w:bookmarkStart w:id="19" w:name="_Toc442707154"/>
       <w:r>
         <w:lastRenderedPageBreak/>
         <w:t>Layout</w:t>
       </w:r>
-      <w:bookmarkEnd w:id="20"/>
+      <w:bookmarkEnd w:id="19"/>
     </w:p>
     <w:p>
       <w:r>
@@ -4713,7 +4698,7 @@
       <w:pPr>
         <w:pStyle w:val="Heading2"/>
       </w:pPr>
-      <w:bookmarkStart w:id="21" w:name="_Toc442707155"/>
+      <w:bookmarkStart w:id="20" w:name="_Toc442707155"/>
       <w:r>
         <w:lastRenderedPageBreak/>
         <w:t>Settings - Private Network, VM Integrity</w:t>
@@ -4721,7 +4706,7 @@
       <w:r>
         <w:t>, All-in-one</w:t>
       </w:r>
-      <w:bookmarkEnd w:id="21"/>
+      <w:bookmarkEnd w:id="20"/>
     </w:p>
     <w:p>
       <w:r>
@@ -4789,7 +4774,7 @@
       <w:pPr>
         <w:pStyle w:val="Heading2"/>
       </w:pPr>
-      <w:bookmarkStart w:id="22" w:name="_Toc442707156"/>
+      <w:bookmarkStart w:id="21" w:name="_Toc442707156"/>
       <w:r>
         <w:lastRenderedPageBreak/>
         <w:t>Settings - Private Network, VM Encryption with Barbican</w:t>
@@ -4797,7 +4782,7 @@
       <w:r>
         <w:t>, All-in-one</w:t>
       </w:r>
-      <w:bookmarkEnd w:id="22"/>
+      <w:bookmarkEnd w:id="21"/>
     </w:p>
     <w:p>
       <w:r>
@@ -4870,7 +4855,7 @@
       <w:pPr>
         <w:pStyle w:val="Heading2"/>
       </w:pPr>
-      <w:bookmarkStart w:id="23" w:name="_Toc442707157"/>
+      <w:bookmarkStart w:id="22" w:name="_Toc442707157"/>
       <w:r>
         <w:lastRenderedPageBreak/>
         <w:t xml:space="preserve">Settings - Private Network, VM Encryption with </w:t>
@@ -4878,7 +4863,7 @@
       <w:r>
         <w:t>KMIP, All-in-one</w:t>
       </w:r>
-      <w:bookmarkEnd w:id="23"/>
+      <w:bookmarkEnd w:id="22"/>
     </w:p>
     <w:p>
       <w:r>
@@ -4951,12 +4936,12 @@
       <w:pPr>
         <w:pStyle w:val="Heading2"/>
       </w:pPr>
-      <w:bookmarkStart w:id="24" w:name="_Toc442707158"/>
+      <w:bookmarkStart w:id="23" w:name="_Toc442707158"/>
       <w:r>
         <w:lastRenderedPageBreak/>
         <w:t>Credentials - Private Network, VM Integrity, All-in-one</w:t>
       </w:r>
-      <w:bookmarkEnd w:id="24"/>
+      <w:bookmarkEnd w:id="23"/>
     </w:p>
     <w:p>
       <w:r>
@@ -5044,12 +5029,12 @@
       <w:pPr>
         <w:pStyle w:val="Heading2"/>
       </w:pPr>
-      <w:bookmarkStart w:id="25" w:name="_Toc442707159"/>
+      <w:bookmarkStart w:id="24" w:name="_Toc442707159"/>
       <w:r>
         <w:lastRenderedPageBreak/>
         <w:t>Preview - Private Network, VM Integrity, All-in-one</w:t>
       </w:r>
-      <w:bookmarkEnd w:id="25"/>
+      <w:bookmarkEnd w:id="24"/>
     </w:p>
     <w:p>
       <w:r>
@@ -5118,12 +5103,12 @@
       <w:pPr>
         <w:pStyle w:val="Heading2"/>
       </w:pPr>
-      <w:bookmarkStart w:id="26" w:name="_Toc442707160"/>
+      <w:bookmarkStart w:id="25" w:name="_Toc442707160"/>
       <w:r>
         <w:lastRenderedPageBreak/>
         <w:t>Deploying</w:t>
       </w:r>
-      <w:bookmarkEnd w:id="26"/>
+      <w:bookmarkEnd w:id="25"/>
     </w:p>
     <w:p>
       <w:r>
@@ -5176,11 +5161,11 @@
       <w:pPr>
         <w:pStyle w:val="Heading2"/>
       </w:pPr>
-      <w:bookmarkStart w:id="27" w:name="_Toc442707161"/>
+      <w:bookmarkStart w:id="26" w:name="_Toc442707161"/>
       <w:r>
         <w:t>Summary</w:t>
       </w:r>
-      <w:bookmarkEnd w:id="27"/>
+      <w:bookmarkEnd w:id="26"/>
     </w:p>
     <w:p>
       <w:r>
@@ -5420,7 +5405,139 @@
     </w:p>
     <w:p/>
     <w:p/>
-    <w:p/>
+    <w:p>
+      <w:pPr>
+        <w:pStyle w:val="Heading1"/>
+      </w:pPr>
+      <w:r>
+        <w:t>Errors</w:t>
+      </w:r>
+    </w:p>
+    <w:p>
+      <w:pPr>
+        <w:pStyle w:val="Heading2"/>
+      </w:pPr>
+      <w:proofErr w:type="spellStart"/>
+      <w:r>
+        <w:t>CertificateNotYetValidException</w:t>
+      </w:r>
+      <w:proofErr w:type="spellEnd"/>
+    </w:p>
+    <w:p>
+      <w:r>
+        <w:t>You may see a message like this in the log, for example when attempting to import Attestation Service certificates into Key Broker:</w:t>
+      </w:r>
+    </w:p>
+    <w:p>
+      <w:pPr>
+        <w:pStyle w:val="Code"/>
+      </w:pPr>
+      <w:r>
+        <w:t xml:space="preserve">[2016-04-27 </w:t>
+      </w:r>
+      <w:r>
+        <w:rPr>
+          <w:highlight w:val="yellow"/>
+        </w:rPr>
+        <w:t>15:56:46</w:t>
+      </w:r>
+      <w:r>
+        <w:t xml:space="preserve">,466] 1107594 [pool-1-thread-1] ERROR </w:t>
+      </w:r>
+      <w:proofErr w:type="spellStart"/>
+      <w:r>
+        <w:t>c.i.mtwilson.util.task.AbstractTask</w:t>
+      </w:r>
+      <w:proofErr w:type="spellEnd"/>
+      <w:r>
+        <w:t xml:space="preserve"> - Execution failed</w:t>
+      </w:r>
+    </w:p>
+    <w:p>
+      <w:pPr>
+        <w:pStyle w:val="Code"/>
+      </w:pPr>
+      <w:proofErr w:type="spellStart"/>
+      <w:r>
+        <w:t>javax.ws.rs.ProcessingException</w:t>
+      </w:r>
+      <w:proofErr w:type="spellEnd"/>
+      <w:r>
+        <w:t xml:space="preserve">: </w:t>
+      </w:r>
+      <w:proofErr w:type="spellStart"/>
+      <w:r>
+        <w:t>javax.net.ssl.SSLHandshakeException</w:t>
+      </w:r>
+      <w:proofErr w:type="spellEnd"/>
+      <w:r>
+        <w:t xml:space="preserve">: </w:t>
+      </w:r>
+      <w:proofErr w:type="spellStart"/>
+      <w:r>
+        <w:t>java.security.cert.CertificateException</w:t>
+      </w:r>
+      <w:proofErr w:type="spellEnd"/>
+      <w:r>
+        <w:t xml:space="preserve">: Server certificate is invalid: CN=Key Server: </w:t>
+      </w:r>
+      <w:proofErr w:type="spellStart"/>
+      <w:r>
+        <w:t>java.security.cert.CertificateNotYetValidException</w:t>
+      </w:r>
+      <w:proofErr w:type="spellEnd"/>
+      <w:r>
+        <w:t xml:space="preserve">: </w:t>
+      </w:r>
+      <w:proofErr w:type="spellStart"/>
+      <w:r>
+        <w:t>NotBefore</w:t>
+      </w:r>
+      <w:proofErr w:type="spellEnd"/>
+      <w:r>
+        <w:t xml:space="preserve">: Wed Apr 27 </w:t>
+      </w:r>
+      <w:r>
+        <w:rPr>
+          <w:highlight w:val="yellow"/>
+        </w:rPr>
+        <w:t>15:57:09</w:t>
+      </w:r>
+      <w:r>
+        <w:t xml:space="preserve"> PDT 2016</w:t>
+      </w:r>
+    </w:p>
+    <w:p>
+      <w:r>
+        <w:t xml:space="preserve">Note the timestamps on the two lines:  the first timestamp 15:56:46 shows the current time on the </w:t>
+      </w:r>
+      <w:proofErr w:type="spellStart"/>
+      <w:r>
+        <w:t>Quickstart</w:t>
+      </w:r>
+      <w:proofErr w:type="spellEnd"/>
+      <w:r>
+        <w:t xml:space="preserve"> server, the second timestamp 15:57:09 shows the not-before date on the remote certificate (in this case, it was the Key Broker SSL certificate). Because the SSL certificate in question was probably created earlier in the process, this indicates the system clocks are not in sync on the two systems. </w:t>
+      </w:r>
+    </w:p>
+    <w:p>
+      <w:r>
+        <w:lastRenderedPageBreak/>
+        <w:t xml:space="preserve">To resolve this error, synchronize the clocks among the </w:t>
+      </w:r>
+      <w:proofErr w:type="spellStart"/>
+      <w:r>
+        <w:t>Quickstart</w:t>
+      </w:r>
+      <w:proofErr w:type="spellEnd"/>
+      <w:r>
+        <w:t xml:space="preserve"> server and all the deployment target hosts. </w:t>
+      </w:r>
+    </w:p>
+    <w:p>
+      <w:bookmarkStart w:id="27" w:name="_GoBack"/>
+      <w:bookmarkEnd w:id="27"/>
+    </w:p>
     <w:sectPr>
       <w:headerReference w:type="default" r:id="rId24"/>
       <w:footerReference w:type="default" r:id="rId25"/>
@@ -5488,7 +5605,7 @@
       <w:rPr>
         <w:noProof/>
       </w:rPr>
-      <w:t>4</w:t>
+      <w:t>27</w:t>
     </w:r>
     <w:r>
       <w:rPr>
@@ -11542,7 +11659,7 @@
 </file>
 
 <file path=customXml/itemProps1.xml><?xml version="1.0" encoding="utf-8"?>
-<ds:datastoreItem xmlns:ds="http://schemas.openxmlformats.org/officeDocument/2006/customXml" ds:itemID="{3A873214-F5DF-4B99-B793-8FF862C4486D}">
+<ds:datastoreItem xmlns:ds="http://schemas.openxmlformats.org/officeDocument/2006/customXml" ds:itemID="{66DB990E-C001-47FA-A441-479093424C2A}">
   <ds:schemaRefs>
     <ds:schemaRef ds:uri="http://schemas.openxmlformats.org/officeDocument/2006/bibliography"/>
   </ds:schemaRefs>

</xml_diff>